<commit_message>
Edición del capítulo de mascarilla
Edición del capítulo de mascarilla
</commit_message>
<xml_diff>
--- a/output/AMAZONAS_AM.docx
+++ b/output/AMAZONAS_AM.docx
@@ -2132,6 +2132,384 @@
         <w:t>.</w:t>
       </w:r>
     </w:p>
+    <w:p>
+      <w:pPr>
+        <w:pStyle w:val="Ttulo1"/>
+      </w:pPr>
+      <w:r>
+        <w:t>2. Mascarillas y protectores faciales</w:t>
+      </w:r>
+    </w:p>
+    <w:p>
+      <w:pPr>
+        <w:pStyle w:val="Listaconvietas"/>
+        <w:jc w:val="both"/>
+      </w:pPr>
+      <w:r>
+        <w:t xml:space="preserve">Mediante el Decreto de Urgencia N° 021-2021 y la Resolución de Secretaría General N° 047-2021-MINEDU, se transfirieron S/ </w:t>
+      </w:r>
+      <w:r>
+        <w:t>2.1</w:t>
+      </w:r>
+      <w:r>
+        <w:t xml:space="preserve"> millones de soles para la adquisición y distribución de mascarillas faciales textiles de uso comunitario para estudiantes y personal que labora en instituciones educativas públicas, así como protectores faciales para el mencionado personal.</w:t>
+      </w:r>
+    </w:p>
+    <w:p>
+      <w:pPr>
+        <w:pStyle w:val="Listaconvietas"/>
+        <w:jc w:val="both"/>
+      </w:pPr>
+      <w:r>
+        <w:t>La adquisición de mascarillas y protectores faciales es condición necesaria para el retorno seguro a los servicios educativos presenciales y semipresenciales, según lo dispuesto por las “Disposiciones para la prestación del servicio en las instituciones y programas educativos públicos y privados de la Educación Básica de los ámbitos urbanos y rurales, en el marco de la emergencia sanitaria de la COVID-19”, aprobado mediante Resolución Ministerial N° 121-2021- MINEDU y modificado con Resoluciones Ministeriales N° 199-2021-MINEDU y N° 273-2021- MINEDU.</w:t>
+      </w:r>
+    </w:p>
+    <w:p>
+      <w:pPr>
+        <w:pStyle w:val="Listaconvietas"/>
+        <w:jc w:val="both"/>
+      </w:pPr>
+      <w:r>
+        <w:t xml:space="preserve">Con fecha de corte al </w:t>
+      </w:r>
+      <w:r>
+        <w:t>21 de setiembre de 2021</w:t>
+      </w:r>
+      <w:r>
+        <w:t xml:space="preserve">, la ejecución a nivel regional de los recursos de mascarillas faciales textiles protectores faciales fue del </w:t>
+      </w:r>
+      <w:r>
+        <w:t>97.1%</w:t>
+      </w:r>
+      <w:r>
+        <w:t xml:space="preserve"> (devengado) según se presenta a continuación:</w:t>
+      </w:r>
+    </w:p>
+    <w:tbl>
+      <w:tblPr>
+        <w:tblStyle w:val="Listavistosa-nfasis1"/>
+        <w:tblW w:type="auto" w:w="0"/>
+        <w:tblLook w:firstColumn="1" w:firstRow="1" w:lastColumn="0" w:lastRow="0" w:noHBand="0" w:noVBand="1" w:val="04A0"/>
+      </w:tblPr>
+      <w:tblGrid>
+        <w:gridCol w:w="1440"/>
+        <w:gridCol w:w="1440"/>
+        <w:gridCol w:w="1440"/>
+        <w:gridCol w:w="1440"/>
+        <w:gridCol w:w="1440"/>
+        <w:gridCol w:w="1440"/>
+      </w:tblGrid>
+      <w:tr>
+        <w:tc>
+          <w:tcPr>
+            <w:tcW w:type="dxa" w:w="1440"/>
+          </w:tcPr>
+          <w:p>
+            <w:r>
+              <w:t>region</w:t>
+            </w:r>
+          </w:p>
+        </w:tc>
+        <w:tc>
+          <w:tcPr>
+            <w:tcW w:type="dxa" w:w="1440"/>
+          </w:tcPr>
+          <w:p>
+            <w:r>
+              <w:t>nom_ue</w:t>
+            </w:r>
+          </w:p>
+        </w:tc>
+        <w:tc>
+          <w:tcPr>
+            <w:tcW w:type="dxa" w:w="1440"/>
+          </w:tcPr>
+          <w:p>
+            <w:r>
+              <w:t>certificado</w:t>
+            </w:r>
+          </w:p>
+        </w:tc>
+        <w:tc>
+          <w:tcPr>
+            <w:tcW w:type="dxa" w:w="1440"/>
+          </w:tcPr>
+          <w:p>
+            <w:r>
+              <w:t>comprometido_anual</w:t>
+            </w:r>
+          </w:p>
+        </w:tc>
+        <w:tc>
+          <w:tcPr>
+            <w:tcW w:type="dxa" w:w="1440"/>
+          </w:tcPr>
+          <w:p>
+            <w:r>
+              <w:t>devengado</w:t>
+            </w:r>
+          </w:p>
+        </w:tc>
+        <w:tc>
+          <w:tcPr>
+            <w:tcW w:type="dxa" w:w="1440"/>
+          </w:tcPr>
+          <w:p>
+            <w:r>
+              <w:t>transferencia</w:t>
+            </w:r>
+          </w:p>
+        </w:tc>
+      </w:tr>
+      <w:tr>
+        <w:tc>
+          <w:tcPr>
+            <w:tcW w:type="dxa" w:w="1440"/>
+          </w:tcPr>
+          <w:p>
+            <w:r>
+              <w:t>AMAZONAS</w:t>
+            </w:r>
+          </w:p>
+        </w:tc>
+        <w:tc>
+          <w:tcPr>
+            <w:tcW w:type="dxa" w:w="1440"/>
+          </w:tcPr>
+          <w:p>
+            <w:r>
+              <w:t>300. EDUCACION AMAZONAS</w:t>
+            </w:r>
+          </w:p>
+        </w:tc>
+        <w:tc>
+          <w:tcPr>
+            <w:tcW w:type="dxa" w:w="1440"/>
+          </w:tcPr>
+          <w:p>
+            <w:r>
+              <w:t>706452.6875</w:t>
+            </w:r>
+          </w:p>
+        </w:tc>
+        <w:tc>
+          <w:tcPr>
+            <w:tcW w:type="dxa" w:w="1440"/>
+          </w:tcPr>
+          <w:p>
+            <w:r>
+              <w:t>706452.6875</w:t>
+            </w:r>
+          </w:p>
+        </w:tc>
+        <w:tc>
+          <w:tcPr>
+            <w:tcW w:type="dxa" w:w="1440"/>
+          </w:tcPr>
+          <w:p>
+            <w:r>
+              <w:t>706452.6875</w:t>
+            </w:r>
+          </w:p>
+        </w:tc>
+        <w:tc>
+          <w:tcPr>
+            <w:tcW w:type="dxa" w:w="1440"/>
+          </w:tcPr>
+          <w:p>
+            <w:r>
+              <w:t>737585</w:t>
+            </w:r>
+          </w:p>
+        </w:tc>
+      </w:tr>
+      <w:tr>
+        <w:tc>
+          <w:tcPr>
+            <w:tcW w:type="dxa" w:w="1440"/>
+          </w:tcPr>
+          <w:p>
+            <w:r>
+              <w:t>AMAZONAS</w:t>
+            </w:r>
+          </w:p>
+        </w:tc>
+        <w:tc>
+          <w:tcPr>
+            <w:tcW w:type="dxa" w:w="1440"/>
+          </w:tcPr>
+          <w:p>
+            <w:r>
+              <w:t>301. EDUCACION BAGUA</w:t>
+            </w:r>
+          </w:p>
+        </w:tc>
+        <w:tc>
+          <w:tcPr>
+            <w:tcW w:type="dxa" w:w="1440"/>
+          </w:tcPr>
+          <w:p>
+            <w:r>
+              <w:t>468874.75</w:t>
+            </w:r>
+          </w:p>
+        </w:tc>
+        <w:tc>
+          <w:tcPr>
+            <w:tcW w:type="dxa" w:w="1440"/>
+          </w:tcPr>
+          <w:p>
+            <w:r>
+              <w:t>468874.75</w:t>
+            </w:r>
+          </w:p>
+        </w:tc>
+        <w:tc>
+          <w:tcPr>
+            <w:tcW w:type="dxa" w:w="1440"/>
+          </w:tcPr>
+          <w:p>
+            <w:r>
+              <w:t>468874.75</w:t>
+            </w:r>
+          </w:p>
+        </w:tc>
+        <w:tc>
+          <w:tcPr>
+            <w:tcW w:type="dxa" w:w="1440"/>
+          </w:tcPr>
+          <w:p>
+            <w:r>
+              <w:t>489498</w:t>
+            </w:r>
+          </w:p>
+        </w:tc>
+      </w:tr>
+      <w:tr>
+        <w:tc>
+          <w:tcPr>
+            <w:tcW w:type="dxa" w:w="1440"/>
+          </w:tcPr>
+          <w:p>
+            <w:r>
+              <w:t>AMAZONAS</w:t>
+            </w:r>
+          </w:p>
+        </w:tc>
+        <w:tc>
+          <w:tcPr>
+            <w:tcW w:type="dxa" w:w="1440"/>
+          </w:tcPr>
+          <w:p>
+            <w:r>
+              <w:t>302. EDUCACION CONDORCANQUI</w:t>
+            </w:r>
+          </w:p>
+        </w:tc>
+        <w:tc>
+          <w:tcPr>
+            <w:tcW w:type="dxa" w:w="1440"/>
+          </w:tcPr>
+          <w:p>
+            <w:r>
+              <w:t>393743.0</w:t>
+            </w:r>
+          </w:p>
+        </w:tc>
+        <w:tc>
+          <w:tcPr>
+            <w:tcW w:type="dxa" w:w="1440"/>
+          </w:tcPr>
+          <w:p>
+            <w:r>
+              <w:t>393743.0</w:t>
+            </w:r>
+          </w:p>
+        </w:tc>
+        <w:tc>
+          <w:tcPr>
+            <w:tcW w:type="dxa" w:w="1440"/>
+          </w:tcPr>
+          <w:p>
+            <w:r>
+              <w:t>393743.0</w:t>
+            </w:r>
+          </w:p>
+        </w:tc>
+        <w:tc>
+          <w:tcPr>
+            <w:tcW w:type="dxa" w:w="1440"/>
+          </w:tcPr>
+          <w:p>
+            <w:r>
+              <w:t>400587</w:t>
+            </w:r>
+          </w:p>
+        </w:tc>
+      </w:tr>
+      <w:tr>
+        <w:tc>
+          <w:tcPr>
+            <w:tcW w:type="dxa" w:w="1440"/>
+          </w:tcPr>
+          <w:p>
+            <w:r>
+              <w:t>AMAZONAS</w:t>
+            </w:r>
+          </w:p>
+        </w:tc>
+        <w:tc>
+          <w:tcPr>
+            <w:tcW w:type="dxa" w:w="1440"/>
+          </w:tcPr>
+          <w:p>
+            <w:r>
+              <w:t>303. EDUCACION BAGUA CAPITAL</w:t>
+            </w:r>
+          </w:p>
+        </w:tc>
+        <w:tc>
+          <w:tcPr>
+            <w:tcW w:type="dxa" w:w="1440"/>
+          </w:tcPr>
+          <w:p>
+            <w:r>
+              <w:t>474059.03125</w:t>
+            </w:r>
+          </w:p>
+        </w:tc>
+        <w:tc>
+          <w:tcPr>
+            <w:tcW w:type="dxa" w:w="1440"/>
+          </w:tcPr>
+          <w:p>
+            <w:r>
+              <w:t>474059.03125</w:t>
+            </w:r>
+          </w:p>
+        </w:tc>
+        <w:tc>
+          <w:tcPr>
+            <w:tcW w:type="dxa" w:w="1440"/>
+          </w:tcPr>
+          <w:p>
+            <w:r>
+              <w:t>474059.03125</w:t>
+            </w:r>
+          </w:p>
+        </w:tc>
+        <w:tc>
+          <w:tcPr>
+            <w:tcW w:type="dxa" w:w="1440"/>
+          </w:tcPr>
+          <w:p>
+            <w:r>
+              <w:t>476933</w:t>
+            </w:r>
+          </w:p>
+        </w:tc>
+      </w:tr>
+    </w:tbl>
     <w:sectPr>
       <w:pgSz w:w="12240" w:h="15840"/>
       <w:pgMar w:top="1440" w:right="1800" w:bottom="1440" w:left="1800" w:header="720" w:footer="720" w:gutter="0"/>

</xml_diff>

<commit_message>
act fecha de corte
</commit_message>
<xml_diff>
--- a/output/AMAZONAS_AM.docx
+++ b/output/AMAZONAS_AM.docx
@@ -23,7 +23,7 @@
         <w:br/>
       </w:r>
       <w:r>
-        <w:t>01-10-21</w:t>
+        <w:t>13-10-21</w:t>
       </w:r>
     </w:p>
     <w:p>
@@ -74,61 +74,37 @@
           <w:tcPr>
             <w:tcW w:type="dxa" w:w="1440"/>
           </w:tcPr>
-          <w:p>
-            <w:r>
-              <w:t>CAS - NO CAS</w:t>
-            </w:r>
-          </w:p>
-        </w:tc>
-        <w:tc>
-          <w:tcPr>
-            <w:tcW w:type="dxa" w:w="1440"/>
-          </w:tcPr>
-          <w:p>
-            <w:r>
-              <w:t>Intervencion Pedagogica</w:t>
-            </w:r>
-          </w:p>
-        </w:tc>
-        <w:tc>
-          <w:tcPr>
-            <w:tcW w:type="dxa" w:w="1440"/>
-          </w:tcPr>
-          <w:p>
-            <w:r>
-              <w:t>PIM</w:t>
-            </w:r>
-          </w:p>
-        </w:tc>
-        <w:tc>
-          <w:tcPr>
-            <w:tcW w:type="dxa" w:w="1440"/>
-          </w:tcPr>
-          <w:p>
-            <w:r>
-              <w:t>Certificado</w:t>
-            </w:r>
-          </w:p>
-        </w:tc>
-        <w:tc>
-          <w:tcPr>
-            <w:tcW w:type="dxa" w:w="1440"/>
-          </w:tcPr>
-          <w:p>
-            <w:r>
-              <w:t>Comprometido</w:t>
-            </w:r>
-          </w:p>
-        </w:tc>
-        <w:tc>
-          <w:tcPr>
-            <w:tcW w:type="dxa" w:w="1440"/>
-          </w:tcPr>
-          <w:p>
-            <w:r>
-              <w:t>Devengado</w:t>
-            </w:r>
-          </w:p>
+          <w:p/>
+        </w:tc>
+        <w:tc>
+          <w:tcPr>
+            <w:tcW w:type="dxa" w:w="1440"/>
+          </w:tcPr>
+          <w:p/>
+        </w:tc>
+        <w:tc>
+          <w:tcPr>
+            <w:tcW w:type="dxa" w:w="1440"/>
+          </w:tcPr>
+          <w:p/>
+        </w:tc>
+        <w:tc>
+          <w:tcPr>
+            <w:tcW w:type="dxa" w:w="1440"/>
+          </w:tcPr>
+          <w:p/>
+        </w:tc>
+        <w:tc>
+          <w:tcPr>
+            <w:tcW w:type="dxa" w:w="1440"/>
+          </w:tcPr>
+          <w:p/>
+        </w:tc>
+        <w:tc>
+          <w:tcPr>
+            <w:tcW w:type="dxa" w:w="1440"/>
+          </w:tcPr>
+          <w:p/>
         </w:tc>
       </w:tr>
       <w:tr>
@@ -1892,7 +1868,7 @@
         <w:t xml:space="preserve">Con fecha de corte al </w:t>
       </w:r>
       <w:r>
-        <w:t>21 de setiembre de 2021</w:t>
+        <w:t>03 de octubre de 2021</w:t>
       </w:r>
       <w:r>
         <w:t xml:space="preserve">, la ejecución a nivel regional de los recursos de mascarillas faciales textiles protectores faciales fue del </w:t>
@@ -1925,57 +1901,57 @@
           </w:tcPr>
           <w:p>
             <w:r>
-              <w:t>region</w:t>
-            </w:r>
-          </w:p>
-        </w:tc>
-        <w:tc>
-          <w:tcPr>
-            <w:tcW w:type="dxa" w:w="1440"/>
-          </w:tcPr>
-          <w:p>
-            <w:r>
-              <w:t>nom_ue</w:t>
-            </w:r>
-          </w:p>
-        </w:tc>
-        <w:tc>
-          <w:tcPr>
-            <w:tcW w:type="dxa" w:w="1440"/>
-          </w:tcPr>
-          <w:p>
-            <w:r>
-              <w:t>certificado</w:t>
-            </w:r>
-          </w:p>
-        </w:tc>
-        <w:tc>
-          <w:tcPr>
-            <w:tcW w:type="dxa" w:w="1440"/>
-          </w:tcPr>
-          <w:p>
-            <w:r>
-              <w:t>comprometido_anual</w:t>
-            </w:r>
-          </w:p>
-        </w:tc>
-        <w:tc>
-          <w:tcPr>
-            <w:tcW w:type="dxa" w:w="1440"/>
-          </w:tcPr>
-          <w:p>
-            <w:r>
-              <w:t>devengado</w:t>
-            </w:r>
-          </w:p>
-        </w:tc>
-        <w:tc>
-          <w:tcPr>
-            <w:tcW w:type="dxa" w:w="1440"/>
-          </w:tcPr>
-          <w:p>
-            <w:r>
-              <w:t>transferencia</w:t>
+              <w:t>UNIDAD EJECUTORA</w:t>
+            </w:r>
+          </w:p>
+        </w:tc>
+        <w:tc>
+          <w:tcPr>
+            <w:tcW w:type="dxa" w:w="1440"/>
+          </w:tcPr>
+          <w:p>
+            <w:r>
+              <w:t>RECURSOS TRANSF. (*)</w:t>
+            </w:r>
+          </w:p>
+        </w:tc>
+        <w:tc>
+          <w:tcPr>
+            <w:tcW w:type="dxa" w:w="1440"/>
+          </w:tcPr>
+          <w:p>
+            <w:r>
+              <w:t>PIM</w:t>
+            </w:r>
+          </w:p>
+        </w:tc>
+        <w:tc>
+          <w:tcPr>
+            <w:tcW w:type="dxa" w:w="1440"/>
+          </w:tcPr>
+          <w:p>
+            <w:r>
+              <w:t>CERT. (%)</w:t>
+            </w:r>
+          </w:p>
+        </w:tc>
+        <w:tc>
+          <w:tcPr>
+            <w:tcW w:type="dxa" w:w="1440"/>
+          </w:tcPr>
+          <w:p>
+            <w:r>
+              <w:t>COMPRO. (%)</w:t>
+            </w:r>
+          </w:p>
+        </w:tc>
+        <w:tc>
+          <w:tcPr>
+            <w:tcW w:type="dxa" w:w="1440"/>
+          </w:tcPr>
+          <w:p>
+            <w:r>
+              <w:t>DEVENGADO (%)</w:t>
             </w:r>
           </w:p>
         </w:tc>
@@ -1987,16 +1963,6 @@
           </w:tcPr>
           <w:p>
             <w:r>
-              <w:t>AMAZONAS</w:t>
-            </w:r>
-          </w:p>
-        </w:tc>
-        <w:tc>
-          <w:tcPr>
-            <w:tcW w:type="dxa" w:w="1440"/>
-          </w:tcPr>
-          <w:p>
-            <w:r>
               <w:t>300. EDUCACION AMAZONAS</w:t>
             </w:r>
           </w:p>
@@ -2007,37 +1973,47 @@
           </w:tcPr>
           <w:p>
             <w:r>
-              <w:t>706452.6875</w:t>
-            </w:r>
-          </w:p>
-        </w:tc>
-        <w:tc>
-          <w:tcPr>
-            <w:tcW w:type="dxa" w:w="1440"/>
-          </w:tcPr>
-          <w:p>
-            <w:r>
-              <w:t>706452.6875</w:t>
-            </w:r>
-          </w:p>
-        </w:tc>
-        <w:tc>
-          <w:tcPr>
-            <w:tcW w:type="dxa" w:w="1440"/>
-          </w:tcPr>
-          <w:p>
-            <w:r>
-              <w:t>706452.6875</w:t>
-            </w:r>
-          </w:p>
-        </w:tc>
-        <w:tc>
-          <w:tcPr>
-            <w:tcW w:type="dxa" w:w="1440"/>
-          </w:tcPr>
-          <w:p>
-            <w:r>
-              <w:t>737585</w:t>
+              <w:t>737,585</w:t>
+            </w:r>
+          </w:p>
+        </w:tc>
+        <w:tc>
+          <w:tcPr>
+            <w:tcW w:type="dxa" w:w="1440"/>
+          </w:tcPr>
+          <w:p>
+            <w:r>
+              <w:t>737,585</w:t>
+            </w:r>
+          </w:p>
+        </w:tc>
+        <w:tc>
+          <w:tcPr>
+            <w:tcW w:type="dxa" w:w="1440"/>
+          </w:tcPr>
+          <w:p>
+            <w:r>
+              <w:t>95.8%</w:t>
+            </w:r>
+          </w:p>
+        </w:tc>
+        <w:tc>
+          <w:tcPr>
+            <w:tcW w:type="dxa" w:w="1440"/>
+          </w:tcPr>
+          <w:p>
+            <w:r>
+              <w:t>95.8%</w:t>
+            </w:r>
+          </w:p>
+        </w:tc>
+        <w:tc>
+          <w:tcPr>
+            <w:tcW w:type="dxa" w:w="1440"/>
+          </w:tcPr>
+          <w:p>
+            <w:r>
+              <w:t>95.8%</w:t>
             </w:r>
           </w:p>
         </w:tc>
@@ -2049,16 +2025,6 @@
           </w:tcPr>
           <w:p>
             <w:r>
-              <w:t>AMAZONAS</w:t>
-            </w:r>
-          </w:p>
-        </w:tc>
-        <w:tc>
-          <w:tcPr>
-            <w:tcW w:type="dxa" w:w="1440"/>
-          </w:tcPr>
-          <w:p>
-            <w:r>
               <w:t>301. EDUCACION BAGUA</w:t>
             </w:r>
           </w:p>
@@ -2069,37 +2035,47 @@
           </w:tcPr>
           <w:p>
             <w:r>
-              <w:t>468874.75</w:t>
-            </w:r>
-          </w:p>
-        </w:tc>
-        <w:tc>
-          <w:tcPr>
-            <w:tcW w:type="dxa" w:w="1440"/>
-          </w:tcPr>
-          <w:p>
-            <w:r>
-              <w:t>468874.75</w:t>
-            </w:r>
-          </w:p>
-        </w:tc>
-        <w:tc>
-          <w:tcPr>
-            <w:tcW w:type="dxa" w:w="1440"/>
-          </w:tcPr>
-          <w:p>
-            <w:r>
-              <w:t>468874.75</w:t>
-            </w:r>
-          </w:p>
-        </w:tc>
-        <w:tc>
-          <w:tcPr>
-            <w:tcW w:type="dxa" w:w="1440"/>
-          </w:tcPr>
-          <w:p>
-            <w:r>
-              <w:t>489498</w:t>
+              <w:t>489,498</w:t>
+            </w:r>
+          </w:p>
+        </w:tc>
+        <w:tc>
+          <w:tcPr>
+            <w:tcW w:type="dxa" w:w="1440"/>
+          </w:tcPr>
+          <w:p>
+            <w:r>
+              <w:t>489,498</w:t>
+            </w:r>
+          </w:p>
+        </w:tc>
+        <w:tc>
+          <w:tcPr>
+            <w:tcW w:type="dxa" w:w="1440"/>
+          </w:tcPr>
+          <w:p>
+            <w:r>
+              <w:t>95.8%</w:t>
+            </w:r>
+          </w:p>
+        </w:tc>
+        <w:tc>
+          <w:tcPr>
+            <w:tcW w:type="dxa" w:w="1440"/>
+          </w:tcPr>
+          <w:p>
+            <w:r>
+              <w:t>95.8%</w:t>
+            </w:r>
+          </w:p>
+        </w:tc>
+        <w:tc>
+          <w:tcPr>
+            <w:tcW w:type="dxa" w:w="1440"/>
+          </w:tcPr>
+          <w:p>
+            <w:r>
+              <w:t>95.8%</w:t>
             </w:r>
           </w:p>
         </w:tc>
@@ -2111,16 +2087,6 @@
           </w:tcPr>
           <w:p>
             <w:r>
-              <w:t>AMAZONAS</w:t>
-            </w:r>
-          </w:p>
-        </w:tc>
-        <w:tc>
-          <w:tcPr>
-            <w:tcW w:type="dxa" w:w="1440"/>
-          </w:tcPr>
-          <w:p>
-            <w:r>
               <w:t>302. EDUCACION CONDORCANQUI</w:t>
             </w:r>
           </w:p>
@@ -2131,37 +2097,47 @@
           </w:tcPr>
           <w:p>
             <w:r>
-              <w:t>393743.0</w:t>
-            </w:r>
-          </w:p>
-        </w:tc>
-        <w:tc>
-          <w:tcPr>
-            <w:tcW w:type="dxa" w:w="1440"/>
-          </w:tcPr>
-          <w:p>
-            <w:r>
-              <w:t>393743.0</w:t>
-            </w:r>
-          </w:p>
-        </w:tc>
-        <w:tc>
-          <w:tcPr>
-            <w:tcW w:type="dxa" w:w="1440"/>
-          </w:tcPr>
-          <w:p>
-            <w:r>
-              <w:t>393743.0</w:t>
-            </w:r>
-          </w:p>
-        </w:tc>
-        <w:tc>
-          <w:tcPr>
-            <w:tcW w:type="dxa" w:w="1440"/>
-          </w:tcPr>
-          <w:p>
-            <w:r>
-              <w:t>400587</w:t>
+              <w:t>400,587</w:t>
+            </w:r>
+          </w:p>
+        </w:tc>
+        <w:tc>
+          <w:tcPr>
+            <w:tcW w:type="dxa" w:w="1440"/>
+          </w:tcPr>
+          <w:p>
+            <w:r>
+              <w:t>400,587</w:t>
+            </w:r>
+          </w:p>
+        </w:tc>
+        <w:tc>
+          <w:tcPr>
+            <w:tcW w:type="dxa" w:w="1440"/>
+          </w:tcPr>
+          <w:p>
+            <w:r>
+              <w:t>98.3%</w:t>
+            </w:r>
+          </w:p>
+        </w:tc>
+        <w:tc>
+          <w:tcPr>
+            <w:tcW w:type="dxa" w:w="1440"/>
+          </w:tcPr>
+          <w:p>
+            <w:r>
+              <w:t>98.3%</w:t>
+            </w:r>
+          </w:p>
+        </w:tc>
+        <w:tc>
+          <w:tcPr>
+            <w:tcW w:type="dxa" w:w="1440"/>
+          </w:tcPr>
+          <w:p>
+            <w:r>
+              <w:t>98.3%</w:t>
             </w:r>
           </w:p>
         </w:tc>
@@ -2173,16 +2149,6 @@
           </w:tcPr>
           <w:p>
             <w:r>
-              <w:t>AMAZONAS</w:t>
-            </w:r>
-          </w:p>
-        </w:tc>
-        <w:tc>
-          <w:tcPr>
-            <w:tcW w:type="dxa" w:w="1440"/>
-          </w:tcPr>
-          <w:p>
-            <w:r>
               <w:t>303. EDUCACION BAGUA CAPITAL</w:t>
             </w:r>
           </w:p>
@@ -2193,42 +2159,72 @@
           </w:tcPr>
           <w:p>
             <w:r>
-              <w:t>474059.03125</w:t>
-            </w:r>
-          </w:p>
-        </w:tc>
-        <w:tc>
-          <w:tcPr>
-            <w:tcW w:type="dxa" w:w="1440"/>
-          </w:tcPr>
-          <w:p>
-            <w:r>
-              <w:t>474059.03125</w:t>
-            </w:r>
-          </w:p>
-        </w:tc>
-        <w:tc>
-          <w:tcPr>
-            <w:tcW w:type="dxa" w:w="1440"/>
-          </w:tcPr>
-          <w:p>
-            <w:r>
-              <w:t>474059.03125</w:t>
-            </w:r>
-          </w:p>
-        </w:tc>
-        <w:tc>
-          <w:tcPr>
-            <w:tcW w:type="dxa" w:w="1440"/>
-          </w:tcPr>
-          <w:p>
-            <w:r>
-              <w:t>476933</w:t>
+              <w:t>476,933</w:t>
+            </w:r>
+          </w:p>
+        </w:tc>
+        <w:tc>
+          <w:tcPr>
+            <w:tcW w:type="dxa" w:w="1440"/>
+          </w:tcPr>
+          <w:p>
+            <w:r>
+              <w:t>476,933</w:t>
+            </w:r>
+          </w:p>
+        </w:tc>
+        <w:tc>
+          <w:tcPr>
+            <w:tcW w:type="dxa" w:w="1440"/>
+          </w:tcPr>
+          <w:p>
+            <w:r>
+              <w:t>99.4%</w:t>
+            </w:r>
+          </w:p>
+        </w:tc>
+        <w:tc>
+          <w:tcPr>
+            <w:tcW w:type="dxa" w:w="1440"/>
+          </w:tcPr>
+          <w:p>
+            <w:r>
+              <w:t>99.4%</w:t>
+            </w:r>
+          </w:p>
+        </w:tc>
+        <w:tc>
+          <w:tcPr>
+            <w:tcW w:type="dxa" w:w="1440"/>
+          </w:tcPr>
+          <w:p>
+            <w:r>
+              <w:t>99.4%</w:t>
             </w:r>
           </w:p>
         </w:tc>
       </w:tr>
     </w:tbl>
+    <w:p>
+      <w:r>
+        <w:t>*Recursos transferidos mediante el Decreto de Urgencia N° 021-2021.</w:t>
+      </w:r>
+      <w:r>
+        <w:rPr>
+          <w:sz w:val="16"/>
+        </w:rPr>
+      </w:r>
+      <w:r>
+        <w:rPr>
+          <w:sz w:val="16"/>
+        </w:rPr>
+      </w:r>
+    </w:p>
+    <w:p>
+      <w:r>
+        <w:t>Fuente: SIAF MPP al 03 de octubre de 2021.</w:t>
+      </w:r>
+    </w:p>
     <w:p>
       <w:pPr>
         <w:pStyle w:val="Ttulo1"/>

</xml_diff>

<commit_message>
se añadieron fechas de corte
</commit_message>
<xml_diff>
--- a/output/AMAZONAS_AM.docx
+++ b/output/AMAZONAS_AM.docx
@@ -34,21 +34,11 @@
       </w:r>
     </w:p>
     <w:p>
-      <w:pPr>
-        <w:pStyle w:val="ListBullet"/>
-        <w:jc w:val="both"/>
-      </w:pPr>
-      <w:r>
-        <w:t xml:space="preserve">Las Unidades Ejecutoras de Educación de la región </w:t>
-      </w:r>
-      <w:r>
-        <w:t>AMAZONAS</w:t>
-      </w:r>
-      <w:r>
-        <w:t xml:space="preserve"> vienen implementando </w:t>
-      </w:r>
-      <w:r>
-        <w:t xml:space="preserve"> intervenciones y acciones pedagógicas en el Año 2021, en el marco de la     Norma Técnica “Disposiciones para la implementación de las intervenciones     y acciones pedagógicas del Ministerio de Educación en los Gobiernos Regionales     y Lima Metropolitana en el Año Fiscal 2021”, aprobada mediante     RM N° 043-2021-MINEDU y modificada RM N° 159-2021-MINEDU.</w:t>
+      <w:r>
+        <w:t xml:space="preserve">   Actualizado al </w:t>
+      </w:r>
+      <w:r>
+        <w:t>12 Oct 2021</w:t>
       </w:r>
     </w:p>
     <w:p>
@@ -63,6 +53,24 @@
         <w:t>AMAZONAS</w:t>
       </w:r>
       <w:r>
+        <w:t xml:space="preserve"> vienen implementando </w:t>
+      </w:r>
+      <w:r>
+        <w:t xml:space="preserve"> intervenciones y acciones pedagógicas en el Año 2021, en el marco de la     Norma Técnica “Disposiciones para la implementación de las intervenciones     y acciones pedagógicas del Ministerio de Educación en los Gobiernos Regionales     y Lima Metropolitana en el Año Fiscal 2021”, aprobada mediante     RM N° 043-2021-MINEDU y modificada RM N° 159-2021-MINEDU.</w:t>
+      </w:r>
+    </w:p>
+    <w:p>
+      <w:pPr>
+        <w:pStyle w:val="ListBullet"/>
+        <w:jc w:val="both"/>
+      </w:pPr>
+      <w:r>
+        <w:t xml:space="preserve">Las Unidades Ejecutoras de Educación de la región </w:t>
+      </w:r>
+      <w:r>
+        <w:t>AMAZONAS</w:t>
+      </w:r>
+      <w:r>
         <w:t xml:space="preserve"> cuentan con </w:t>
       </w:r>
       <w:r>
@@ -86,7 +94,13 @@
         <w:rPr>
           <w:b/>
         </w:rPr>
-        <w:t>Intervenciones Pedagógicas - Componente CAS</w:t>
+        <w:t>Intervenciones Pedagógicas - Componente CAS (soles)</w:t>
+      </w:r>
+      <w:r>
+        <w:rPr>
+          <w:b/>
+        </w:rPr>
+        <w:t>Transferencias de compromisos de desempeño</w:t>
       </w:r>
     </w:p>
     <w:tbl>
@@ -995,7 +1009,7 @@
         <w:rPr>
           <w:b/>
         </w:rPr>
-        <w:t>Intervenciones Pedagógicas - Componente NO CAS</w:t>
+        <w:t>Intervenciones Pedagógicas - Componente NO CAS (soles)</w:t>
       </w:r>
     </w:p>
     <w:tbl>
@@ -1664,18 +1678,11 @@
       </w:r>
     </w:p>
     <w:p>
-      <w:pPr>
-        <w:pStyle w:val="ListBullet"/>
-        <w:jc w:val="both"/>
-      </w:pPr>
-      <w:r>
-        <w:t xml:space="preserve">Mediante el Decreto de Urgencia N° 021-2021 y la Resolución de Secretaría General N° 047-2021-MINEDU, se transfirieron S/ </w:t>
-      </w:r>
-      <w:r>
-        <w:t>2.1</w:t>
-      </w:r>
-      <w:r>
-        <w:t xml:space="preserve"> millones de soles para la adquisición y distribución de mascarillas faciales textiles de uso comunitario para estudiantes y personal que labora en instituciones educativas públicas, así como protectores faciales para el mencionado personal.</w:t>
+      <w:r>
+        <w:t xml:space="preserve">   Actualizado al </w:t>
+      </w:r>
+      <w:r>
+        <w:t>03 Oct 2021</w:t>
       </w:r>
     </w:p>
     <w:p>
@@ -1684,7 +1691,13 @@
         <w:jc w:val="both"/>
       </w:pPr>
       <w:r>
-        <w:t>La adquisición de mascarillas y protectores faciales es condición necesaria para el retorno seguro a los servicios educativos presenciales y semipresenciales, según lo dispuesto por las “Disposiciones para la prestación del servicio en las instituciones y programas educativos públicos y privados de la Educación Básica de los ámbitos urbanos y rurales, en el marco de la emergencia sanitaria de la COVID-19”, aprobado mediante Resolución Ministerial N° 121-2021- MINEDU y modificado con Resoluciones Ministeriales N° 199-2021-MINEDU y N° 273-2021- MINEDU.</w:t>
+        <w:t xml:space="preserve">Mediante el Decreto de Urgencia N° 021-2021 y la Resolución de Secretaría General N° 047-2021-MINEDU, se transfirieron S/ </w:t>
+      </w:r>
+      <w:r>
+        <w:t>2.1</w:t>
+      </w:r>
+      <w:r>
+        <w:t xml:space="preserve"> millones de soles para la adquisición y distribución de mascarillas faciales textiles de uso comunitario para estudiantes y personal que labora en instituciones educativas públicas, así como protectores faciales para el mencionado personal.</w:t>
       </w:r>
     </w:p>
     <w:p>
@@ -1693,10 +1706,19 @@
         <w:jc w:val="both"/>
       </w:pPr>
       <w:r>
+        <w:t>La adquisición de mascarillas y protectores faciales es condición necesaria para el retorno seguro a los servicios educativos presenciales y semipresenciales, según lo dispuesto por las “Disposiciones para la prestación del servicio en las instituciones y programas educativos públicos y privados de la Educación Básica de los ámbitos urbanos y rurales, en el marco de la emergencia sanitaria de la COVID-19”, aprobado mediante Resolución Ministerial N° 121-2021- MINEDU y modificado con Resoluciones Ministeriales N° 199-2021-MINEDU y N° 273-2021- MINEDU.</w:t>
+      </w:r>
+    </w:p>
+    <w:p>
+      <w:pPr>
+        <w:pStyle w:val="ListBullet"/>
+        <w:jc w:val="both"/>
+      </w:pPr>
+      <w:r>
         <w:t xml:space="preserve">Con fecha de corte al </w:t>
       </w:r>
       <w:r>
-        <w:t>2021-10-03</w:t>
+        <w:t>03 Oct 2021</w:t>
       </w:r>
       <w:r>
         <w:t xml:space="preserve">, la ejecución a nivel regional de los recursos de mascarillas faciales textiles protectores faciales fue del </w:t>
@@ -2062,6 +2084,14 @@
       </w:r>
     </w:p>
     <w:p>
+      <w:r>
+        <w:t xml:space="preserve">   Actualizado al </w:t>
+      </w:r>
+      <w:r>
+        <w:t>21 Sep 2021</w:t>
+      </w:r>
+    </w:p>
+    <w:p>
       <w:pPr>
         <w:pStyle w:val="ListBullet"/>
         <w:jc w:val="both"/>
@@ -2078,6 +2108,11 @@
       <w:r>
         <w:t>9,162,542</w:t>
       </w:r>
+    </w:p>
+    <w:p>
+      <w:pPr>
+        <w:jc w:val="center"/>
+      </w:pPr>
     </w:p>
     <w:tbl>
       <w:tblPr>
@@ -5918,7 +5953,7 @@
           </w:tcPr>
           <w:p>
             <w:r>
-              <w:t>2021-10-12</w:t>
+              <w:t>12 Oct 2021</w:t>
             </w:r>
           </w:p>
         </w:tc>
@@ -5940,7 +5975,7 @@
           </w:tcPr>
           <w:p>
             <w:r>
-              <w:t>2021-10-03</w:t>
+              <w:t>03 Oct 2021</w:t>
             </w:r>
           </w:p>
         </w:tc>
@@ -5962,7 +5997,7 @@
           </w:tcPr>
           <w:p>
             <w:r>
-              <w:t>2021-09-21</w:t>
+              <w:t>21 Sep 2021</w:t>
             </w:r>
           </w:p>
         </w:tc>

</xml_diff>